<commit_message>
Add 03, 04, tasks 05
</commit_message>
<xml_diff>
--- a/lab_03/report/report.docx
+++ b/lab_03/report/report.docx
@@ -2611,6 +2611,7 @@
       <w:r>
         <w:rPr>
           <w:noProof/>
+          <w:lang w:val="ru-RU"/>
         </w:rPr>
         <w:t>1</w:t>
       </w:r>
@@ -2840,6 +2841,7 @@
       <w:r>
         <w:rPr>
           <w:noProof/>
+          <w:lang w:val="ru-RU"/>
         </w:rPr>
         <w:t>2</w:t>
       </w:r>
@@ -3368,6 +3370,7 @@
       <w:r>
         <w:rPr>
           <w:noProof/>
+          <w:lang w:val="ru-RU"/>
         </w:rPr>
         <w:t>4</w:t>
       </w:r>
@@ -3593,6 +3596,7 @@
       <w:r>
         <w:rPr>
           <w:noProof/>
+          <w:lang w:val="ru-RU"/>
         </w:rPr>
         <w:t>5</w:t>
       </w:r>
@@ -3905,27 +3909,14 @@
       <w:r>
         <w:t xml:space="preserve"> </w:t>
       </w:r>
-      <w:r>
-        <w:fldChar w:fldCharType="begin"/>
-      </w:r>
-      <w:r>
-        <w:instrText xml:space="preserve"> SEQ Рисунок \* ARABIC </w:instrText>
-      </w:r>
-      <w:r>
-        <w:fldChar w:fldCharType="separate"/>
-      </w:r>
-      <w:r>
-        <w:rPr>
-          <w:noProof/>
-        </w:rPr>
-        <w:t>7</w:t>
-      </w:r>
-      <w:r>
-        <w:rPr>
-          <w:noProof/>
-        </w:rPr>
-        <w:fldChar w:fldCharType="end"/>
-      </w:r>
+      <w:fldSimple w:instr=" SEQ Рисунок \* ARABIC ">
+        <w:r>
+          <w:rPr>
+            <w:noProof/>
+          </w:rPr>
+          <w:t>7</w:t>
+        </w:r>
+      </w:fldSimple>
       <w:bookmarkEnd w:id="10"/>
       <w:r>
         <w:rPr>
@@ -4201,27 +4192,14 @@
       <w:r>
         <w:t xml:space="preserve"> </w:t>
       </w:r>
-      <w:r>
-        <w:fldChar w:fldCharType="begin"/>
-      </w:r>
-      <w:r>
-        <w:instrText xml:space="preserve"> SEQ Рисунок \* ARABIC </w:instrText>
-      </w:r>
-      <w:r>
-        <w:fldChar w:fldCharType="separate"/>
-      </w:r>
-      <w:r>
-        <w:rPr>
-          <w:noProof/>
-        </w:rPr>
-        <w:t>8</w:t>
-      </w:r>
-      <w:r>
-        <w:rPr>
-          <w:noProof/>
-        </w:rPr>
-        <w:fldChar w:fldCharType="end"/>
-      </w:r>
+      <w:fldSimple w:instr=" SEQ Рисунок \* ARABIC ">
+        <w:r>
+          <w:rPr>
+            <w:noProof/>
+          </w:rPr>
+          <w:t>8</w:t>
+        </w:r>
+      </w:fldSimple>
       <w:bookmarkEnd w:id="11"/>
       <w:r>
         <w:rPr>
@@ -4445,27 +4423,14 @@
       <w:r>
         <w:t xml:space="preserve"> </w:t>
       </w:r>
-      <w:r>
-        <w:fldChar w:fldCharType="begin"/>
-      </w:r>
-      <w:r>
-        <w:instrText xml:space="preserve"> SEQ Рисунок \* ARABIC </w:instrText>
-      </w:r>
-      <w:r>
-        <w:fldChar w:fldCharType="separate"/>
-      </w:r>
-      <w:r>
-        <w:rPr>
-          <w:noProof/>
-        </w:rPr>
-        <w:t>9</w:t>
-      </w:r>
-      <w:r>
-        <w:rPr>
-          <w:noProof/>
-        </w:rPr>
-        <w:fldChar w:fldCharType="end"/>
-      </w:r>
+      <w:fldSimple w:instr=" SEQ Рисунок \* ARABIC ">
+        <w:r>
+          <w:rPr>
+            <w:noProof/>
+          </w:rPr>
+          <w:t>9</w:t>
+        </w:r>
+      </w:fldSimple>
       <w:bookmarkEnd w:id="12"/>
       <w:r>
         <w:rPr>
@@ -7082,6 +7047,7 @@
       <w:r>
         <w:rPr>
           <w:noProof/>
+          <w:lang w:val="ru-RU"/>
         </w:rPr>
         <w:t>12</w:t>
       </w:r>
@@ -7225,24 +7191,14 @@
       <w:r>
         <w:t xml:space="preserve"> </w:t>
       </w:r>
-      <w:r>
-        <w:fldChar w:fldCharType="begin"/>
-      </w:r>
-      <w:r>
-        <w:instrText xml:space="preserve"> SEQ Рисунок \* ARABIC </w:instrText>
-      </w:r>
-      <w:r>
-        <w:fldChar w:fldCharType="separate"/>
-      </w:r>
-      <w:r>
-        <w:rPr>
-          <w:noProof/>
-        </w:rPr>
-        <w:t>13</w:t>
-      </w:r>
-      <w:r>
-        <w:fldChar w:fldCharType="end"/>
-      </w:r>
+      <w:fldSimple w:instr=" SEQ Рисунок \* ARABIC ">
+        <w:r>
+          <w:rPr>
+            <w:noProof/>
+          </w:rPr>
+          <w:t>13</w:t>
+        </w:r>
+      </w:fldSimple>
       <w:r>
         <w:rPr>
           <w:noProof/>
@@ -7857,6 +7813,7 @@
       <w:r>
         <w:rPr>
           <w:noProof/>
+          <w:lang w:val="ru-RU"/>
         </w:rPr>
         <w:t>16</w:t>
       </w:r>
@@ -8029,6 +7986,7 @@
       <w:r>
         <w:rPr>
           <w:noProof/>
+          <w:lang w:val="ru-RU"/>
         </w:rPr>
         <w:t>17</w:t>
       </w:r>
@@ -8181,6 +8139,7 @@
       <w:r>
         <w:rPr>
           <w:noProof/>
+          <w:lang w:val="ru-RU"/>
         </w:rPr>
         <w:t>18</w:t>
       </w:r>
@@ -8231,6 +8190,9 @@
       <w:pPr>
         <w:keepNext/>
         <w:jc w:val="center"/>
+        <w:rPr>
+          <w:lang w:val="ru-RU"/>
+        </w:rPr>
       </w:pPr>
       <w:r>
         <w:rPr>
@@ -8294,27 +8256,14 @@
       <w:r>
         <w:t xml:space="preserve"> </w:t>
       </w:r>
-      <w:r>
-        <w:fldChar w:fldCharType="begin"/>
-      </w:r>
-      <w:r>
-        <w:instrText xml:space="preserve"> SEQ Рисунок \* ARABIC </w:instrText>
-      </w:r>
-      <w:r>
-        <w:fldChar w:fldCharType="separate"/>
-      </w:r>
-      <w:r>
-        <w:rPr>
-          <w:noProof/>
-        </w:rPr>
-        <w:t>19</w:t>
-      </w:r>
-      <w:r>
-        <w:rPr>
-          <w:noProof/>
-        </w:rPr>
-        <w:fldChar w:fldCharType="end"/>
-      </w:r>
+      <w:fldSimple w:instr=" SEQ Рисунок \* ARABIC ">
+        <w:r>
+          <w:rPr>
+            <w:noProof/>
+          </w:rPr>
+          <w:t>19</w:t>
+        </w:r>
+      </w:fldSimple>
       <w:r>
         <w:rPr>
           <w:noProof/>
@@ -8465,6 +8414,7 @@
       <w:r>
         <w:rPr>
           <w:noProof/>
+          <w:lang w:val="ru-RU"/>
         </w:rPr>
         <w:t>20</w:t>
       </w:r>
@@ -11101,6 +11051,9 @@
         <w:jc w:val="center"/>
       </w:pPr>
       <w:r>
+        <w:rPr>
+          <w:noProof/>
+        </w:rPr>
         <w:drawing>
           <wp:inline distT="0" distB="0" distL="0" distR="0" wp14:anchorId="126A6571" wp14:editId="16C25B79">
             <wp:extent cx="5039428" cy="3781953"/>
@@ -11153,24 +11106,14 @@
       <w:r>
         <w:t xml:space="preserve"> </w:t>
       </w:r>
-      <w:r>
-        <w:fldChar w:fldCharType="begin"/>
-      </w:r>
-      <w:r>
-        <w:instrText xml:space="preserve"> SEQ Рисунок \* ARABIC </w:instrText>
-      </w:r>
-      <w:r>
-        <w:fldChar w:fldCharType="separate"/>
-      </w:r>
-      <w:r>
-        <w:rPr>
-          <w:noProof/>
-        </w:rPr>
-        <w:t>23</w:t>
-      </w:r>
-      <w:r>
-        <w:fldChar w:fldCharType="end"/>
-      </w:r>
+      <w:fldSimple w:instr=" SEQ Рисунок \* ARABIC ">
+        <w:r>
+          <w:rPr>
+            <w:noProof/>
+          </w:rPr>
+          <w:t>23</w:t>
+        </w:r>
+      </w:fldSimple>
       <w:r>
         <w:rPr>
           <w:noProof/>
@@ -11200,6 +11143,7 @@
       </w:pPr>
       <w:r>
         <w:rPr>
+          <w:noProof/>
           <w:lang w:val="ru-RU"/>
         </w:rPr>
         <w:lastRenderedPageBreak/>
@@ -11247,19 +11191,38 @@
           <w:lang w:val="ru-RU"/>
         </w:rPr>
       </w:pPr>
-      <w:proofErr w:type="spellStart"/>
-      <w:r>
-        <w:t>Рисунок</w:t>
-      </w:r>
-      <w:proofErr w:type="spellEnd"/>
-      <w:r>
-        <w:t xml:space="preserve"> </w:t>
+      <w:r>
+        <w:rPr>
+          <w:lang w:val="ru-RU"/>
+        </w:rPr>
+        <w:t xml:space="preserve">Рисунок </w:t>
       </w:r>
       <w:r>
         <w:fldChar w:fldCharType="begin"/>
       </w:r>
       <w:r>
-        <w:instrText xml:space="preserve"> SEQ Рисунок \* ARABIC </w:instrText>
+        <w:rPr>
+          <w:lang w:val="ru-RU"/>
+        </w:rPr>
+        <w:instrText xml:space="preserve"> </w:instrText>
+      </w:r>
+      <w:r>
+        <w:instrText>SEQ</w:instrText>
+      </w:r>
+      <w:r>
+        <w:rPr>
+          <w:lang w:val="ru-RU"/>
+        </w:rPr>
+        <w:instrText xml:space="preserve"> Рисунок \* </w:instrText>
+      </w:r>
+      <w:r>
+        <w:instrText>ARABIC</w:instrText>
+      </w:r>
+      <w:r>
+        <w:rPr>
+          <w:lang w:val="ru-RU"/>
+        </w:rPr>
+        <w:instrText xml:space="preserve"> </w:instrText>
       </w:r>
       <w:r>
         <w:fldChar w:fldCharType="separate"/>
@@ -11267,6 +11230,7 @@
       <w:r>
         <w:rPr>
           <w:noProof/>
+          <w:lang w:val="ru-RU"/>
         </w:rPr>
         <w:t>24</w:t>
       </w:r>
@@ -11276,6 +11240,7 @@
       <w:r>
         <w:rPr>
           <w:noProof/>
+          <w:lang w:val="ru-RU"/>
         </w:rPr>
         <w:t xml:space="preserve"> — </w:t>
       </w:r>
@@ -11692,6 +11657,7 @@
       </w:pPr>
       <w:r>
         <w:rPr>
+          <w:noProof/>
           <w:lang w:val="ru-RU"/>
         </w:rPr>
         <w:drawing>
@@ -11790,6 +11756,7 @@
       </w:pPr>
       <w:r>
         <w:rPr>
+          <w:noProof/>
           <w:lang w:val="ru-RU"/>
         </w:rPr>
         <w:drawing>
@@ -11846,6 +11813,7 @@
       </w:pPr>
       <w:r>
         <w:rPr>
+          <w:noProof/>
           <w:lang w:val="ru-RU"/>
         </w:rPr>
         <w:lastRenderedPageBreak/>
@@ -12014,6 +11982,7 @@
       </w:pPr>
       <w:r>
         <w:rPr>
+          <w:noProof/>
           <w:lang w:val="ru-RU"/>
         </w:rPr>
         <w:drawing>
@@ -12061,6 +12030,7 @@
       </w:pPr>
       <w:r>
         <w:rPr>
+          <w:noProof/>
           <w:lang w:val="ru-RU"/>
         </w:rPr>
         <w:drawing>
@@ -12428,6 +12398,7 @@
       </w:pPr>
       <w:r>
         <w:rPr>
+          <w:noProof/>
           <w:lang w:val="ru-RU"/>
         </w:rPr>
         <w:drawing>
@@ -12910,13 +12881,7 @@
         <w:rPr>
           <w:lang w:val="ru-RU"/>
         </w:rPr>
-        <w:t>Программирование</w:t>
-      </w:r>
-      <w:r>
-        <w:rPr>
-          <w:lang w:val="ru-RU"/>
-        </w:rPr>
-        <w:t xml:space="preserve"> интерфейса</w:t>
+        <w:t>Программирование интерфейса</w:t>
       </w:r>
       <w:r>
         <w:rPr>
@@ -13077,17 +13042,16 @@
           <w:lang w:val="ru-RU"/>
         </w:rPr>
       </w:pPr>
-      <w:bookmarkStart w:id="15" w:name="_GoBack"/>
-      <w:bookmarkEnd w:id="15"/>
-    </w:p>
-    <w:p>
-      <w:pPr>
-        <w:rPr>
-          <w:lang w:val="ru-RU"/>
-        </w:rPr>
-      </w:pPr>
-      <w:r>
-        <w:rPr>
+    </w:p>
+    <w:p>
+      <w:pPr>
+        <w:rPr>
+          <w:lang w:val="ru-RU"/>
+        </w:rPr>
+      </w:pPr>
+      <w:r>
+        <w:rPr>
+          <w:noProof/>
           <w:lang w:val="ru-RU"/>
         </w:rPr>
         <w:drawing>
@@ -13142,6 +13106,7 @@
       </w:pPr>
       <w:r>
         <w:rPr>
+          <w:noProof/>
           <w:lang w:val="ru-RU"/>
         </w:rPr>
         <w:lastRenderedPageBreak/>
@@ -13192,7 +13157,7 @@
     <w:p>
       <w:pPr>
         <w:rPr>
-          <w:lang w:val="en-US"/>
+          <w:lang w:val="ru-RU"/>
         </w:rPr>
       </w:pPr>
       <w:r>
@@ -13278,7 +13243,7 @@
       </w:r>
       <w:r>
         <w:rPr>
-          <w:lang w:val="en-US"/>
+          <w:lang w:val="ru-RU"/>
         </w:rPr>
         <w:t>~</w:t>
       </w:r>
@@ -13290,7 +13255,7 @@
       </w:r>
       <w:r>
         <w:rPr>
-          <w:lang w:val="en-US"/>
+          <w:lang w:val="ru-RU"/>
         </w:rPr>
         <w:t>.</w:t>
       </w:r>
@@ -13389,6 +13354,7 @@
       </w:r>
       <w:r>
         <w:rPr>
+          <w:noProof/>
           <w:lang w:val="ru-RU"/>
         </w:rPr>
         <w:drawing>
@@ -13499,6 +13465,7 @@
       </w:pPr>
       <w:r>
         <w:rPr>
+          <w:noProof/>
           <w:lang w:val="ru-RU"/>
         </w:rPr>
         <w:lastRenderedPageBreak/>
@@ -13852,13 +13819,7 @@
           <w:lang w:val="ru-RU"/>
         </w:rPr>
         <w:tab/>
-        <w:t>Была выполнена</w:t>
-      </w:r>
-      <w:r>
-        <w:rPr>
-          <w:lang w:val="ru-RU"/>
-        </w:rPr>
-        <w:t xml:space="preserve"> отработка навыков использования программы </w:t>
+        <w:t xml:space="preserve">Была выполнена отработка навыков использования программы </w:t>
       </w:r>
       <w:r>
         <w:rPr>
@@ -14017,6 +13978,1724 @@
         </w:rPr>
         <w:t>.</w:t>
       </w:r>
+    </w:p>
+    <w:p>
+      <w:pPr>
+        <w:spacing w:line="360" w:lineRule="auto"/>
+        <w:rPr>
+          <w:lang w:val="ru-RU"/>
+        </w:rPr>
+      </w:pPr>
+      <w:r>
+        <w:rPr>
+          <w:lang w:val="ru-RU"/>
+        </w:rPr>
+        <w:br w:type="page"/>
+      </w:r>
+    </w:p>
+    <w:p>
+      <w:pPr>
+        <w:spacing w:line="360" w:lineRule="auto"/>
+        <w:rPr>
+          <w:lang w:val="ru-RU"/>
+        </w:rPr>
+      </w:pPr>
+    </w:p>
+    <w:tbl>
+      <w:tblPr>
+        <w:tblStyle w:val="a5"/>
+        <w:tblW w:w="9964" w:type="dxa"/>
+        <w:tblInd w:w="0" w:type="dxa"/>
+        <w:tblLayout w:type="fixed"/>
+        <w:tblLook w:val="0400" w:firstRow="0" w:lastRow="0" w:firstColumn="0" w:lastColumn="0" w:noHBand="0" w:noVBand="1"/>
+      </w:tblPr>
+      <w:tblGrid>
+        <w:gridCol w:w="1434"/>
+        <w:gridCol w:w="8530"/>
+      </w:tblGrid>
+      <w:tr>
+        <w:trPr>
+          <w:trHeight w:val="1914"/>
+        </w:trPr>
+        <w:tc>
+          <w:tcPr>
+            <w:tcW w:w="1434" w:type="dxa"/>
+            <w:tcBorders>
+              <w:top w:val="single" w:sz="4" w:space="0" w:color="000000"/>
+              <w:left w:val="single" w:sz="4" w:space="0" w:color="000000"/>
+              <w:bottom w:val="single" w:sz="4" w:space="0" w:color="000000"/>
+              <w:right w:val="single" w:sz="4" w:space="0" w:color="000000"/>
+            </w:tcBorders>
+            <w:shd w:val="clear" w:color="auto" w:fill="auto"/>
+          </w:tcPr>
+          <w:p>
+            <w:pPr>
+              <w:rPr>
+                <w:rFonts w:eastAsia="Times New Roman" w:cs="Times New Roman"/>
+                <w:b/>
+                <w:sz w:val="20"/>
+                <w:szCs w:val="20"/>
+                <w:lang w:val="ru-RU"/>
+              </w:rPr>
+            </w:pPr>
+            <w:r>
+              <w:rPr>
+                <w:noProof/>
+              </w:rPr>
+              <w:drawing>
+                <wp:anchor distT="0" distB="0" distL="114300" distR="114300" simplePos="0" relativeHeight="251664384" behindDoc="0" locked="0" layoutInCell="1" hidden="0" allowOverlap="1" wp14:anchorId="20892A35" wp14:editId="4924F57E">
+                  <wp:simplePos x="0" y="0"/>
+                  <wp:positionH relativeFrom="column">
+                    <wp:posOffset>-13969</wp:posOffset>
+                  </wp:positionH>
+                  <wp:positionV relativeFrom="paragraph">
+                    <wp:posOffset>209550</wp:posOffset>
+                  </wp:positionV>
+                  <wp:extent cx="733425" cy="828675"/>
+                  <wp:effectExtent l="0" t="0" r="0" b="0"/>
+                  <wp:wrapSquare wrapText="bothSides" distT="0" distB="0" distL="114300" distR="114300"/>
+                  <wp:docPr id="13" name="image2.jpg" descr="Gerb-BMSTU_01"/>
+                  <wp:cNvGraphicFramePr/>
+                  <a:graphic xmlns:a="http://schemas.openxmlformats.org/drawingml/2006/main">
+                    <a:graphicData uri="http://schemas.openxmlformats.org/drawingml/2006/picture">
+                      <pic:pic xmlns:pic="http://schemas.openxmlformats.org/drawingml/2006/picture">
+                        <pic:nvPicPr>
+                          <pic:cNvPr id="0" name="image2.jpg" descr="Gerb-BMSTU_01"/>
+                          <pic:cNvPicPr preferRelativeResize="0"/>
+                        </pic:nvPicPr>
+                        <pic:blipFill>
+                          <a:blip r:embed="rId8"/>
+                          <a:srcRect/>
+                          <a:stretch>
+                            <a:fillRect/>
+                          </a:stretch>
+                        </pic:blipFill>
+                        <pic:spPr>
+                          <a:xfrm>
+                            <a:off x="0" y="0"/>
+                            <a:ext cx="733425" cy="828675"/>
+                          </a:xfrm>
+                          <a:prstGeom prst="rect">
+                            <a:avLst/>
+                          </a:prstGeom>
+                          <a:ln/>
+                        </pic:spPr>
+                      </pic:pic>
+                    </a:graphicData>
+                  </a:graphic>
+                </wp:anchor>
+              </w:drawing>
+            </w:r>
+          </w:p>
+        </w:tc>
+        <w:tc>
+          <w:tcPr>
+            <w:tcW w:w="8530" w:type="dxa"/>
+            <w:tcBorders>
+              <w:top w:val="single" w:sz="4" w:space="0" w:color="000000"/>
+              <w:left w:val="single" w:sz="4" w:space="0" w:color="000000"/>
+              <w:bottom w:val="single" w:sz="4" w:space="0" w:color="000000"/>
+              <w:right w:val="single" w:sz="4" w:space="0" w:color="000000"/>
+            </w:tcBorders>
+            <w:shd w:val="clear" w:color="auto" w:fill="auto"/>
+          </w:tcPr>
+          <w:p>
+            <w:pPr>
+              <w:jc w:val="center"/>
+              <w:rPr>
+                <w:rFonts w:ascii="Times" w:eastAsia="Times" w:hAnsi="Times" w:cs="Times"/>
+                <w:b/>
+                <w:sz w:val="22"/>
+                <w:lang w:val="ru-RU"/>
+              </w:rPr>
+            </w:pPr>
+            <w:r>
+              <w:rPr>
+                <w:rFonts w:ascii="Times" w:eastAsia="Times" w:hAnsi="Times" w:cs="Times"/>
+                <w:b/>
+                <w:sz w:val="22"/>
+                <w:lang w:val="ru-RU"/>
+              </w:rPr>
+              <w:t>Министерство науки и высшего</w:t>
+            </w:r>
+            <w:r>
+              <w:rPr>
+                <w:rFonts w:eastAsia="Times New Roman" w:cs="Times New Roman"/>
+                <w:b/>
+                <w:sz w:val="22"/>
+                <w:lang w:val="ru-RU"/>
+              </w:rPr>
+              <w:t xml:space="preserve"> </w:t>
+            </w:r>
+            <w:r>
+              <w:rPr>
+                <w:rFonts w:ascii="Times" w:eastAsia="Times" w:hAnsi="Times" w:cs="Times"/>
+                <w:b/>
+                <w:sz w:val="22"/>
+                <w:lang w:val="ru-RU"/>
+              </w:rPr>
+              <w:t>образования Российской Федерации</w:t>
+            </w:r>
+          </w:p>
+          <w:p>
+            <w:pPr>
+              <w:jc w:val="center"/>
+              <w:rPr>
+                <w:rFonts w:ascii="Times" w:eastAsia="Times" w:hAnsi="Times" w:cs="Times"/>
+                <w:b/>
+                <w:sz w:val="22"/>
+                <w:lang w:val="ru-RU"/>
+              </w:rPr>
+            </w:pPr>
+            <w:r>
+              <w:rPr>
+                <w:rFonts w:ascii="Times" w:eastAsia="Times" w:hAnsi="Times" w:cs="Times"/>
+                <w:b/>
+                <w:sz w:val="22"/>
+                <w:lang w:val="ru-RU"/>
+              </w:rPr>
+              <w:t xml:space="preserve">Федеральное государственное бюджетное образовательное учреждение </w:t>
+            </w:r>
+          </w:p>
+          <w:p>
+            <w:pPr>
+              <w:jc w:val="center"/>
+              <w:rPr>
+                <w:rFonts w:ascii="Times" w:eastAsia="Times" w:hAnsi="Times" w:cs="Times"/>
+                <w:b/>
+                <w:sz w:val="22"/>
+                <w:lang w:val="ru-RU"/>
+              </w:rPr>
+            </w:pPr>
+            <w:r>
+              <w:rPr>
+                <w:rFonts w:ascii="Times" w:eastAsia="Times" w:hAnsi="Times" w:cs="Times"/>
+                <w:b/>
+                <w:sz w:val="22"/>
+                <w:lang w:val="ru-RU"/>
+              </w:rPr>
+              <w:t>высшего образования</w:t>
+            </w:r>
+          </w:p>
+          <w:p>
+            <w:pPr>
+              <w:jc w:val="center"/>
+              <w:rPr>
+                <w:rFonts w:ascii="Times" w:eastAsia="Times" w:hAnsi="Times" w:cs="Times"/>
+                <w:b/>
+                <w:sz w:val="22"/>
+                <w:lang w:val="ru-RU"/>
+              </w:rPr>
+            </w:pPr>
+            <w:r>
+              <w:rPr>
+                <w:rFonts w:ascii="Times" w:eastAsia="Times" w:hAnsi="Times" w:cs="Times"/>
+                <w:b/>
+                <w:sz w:val="22"/>
+                <w:lang w:val="ru-RU"/>
+              </w:rPr>
+              <w:t>«Московский государственный технический университет</w:t>
+            </w:r>
+          </w:p>
+          <w:p>
+            <w:pPr>
+              <w:jc w:val="center"/>
+              <w:rPr>
+                <w:rFonts w:ascii="Times" w:eastAsia="Times" w:hAnsi="Times" w:cs="Times"/>
+                <w:b/>
+                <w:sz w:val="22"/>
+                <w:lang w:val="ru-RU"/>
+              </w:rPr>
+            </w:pPr>
+            <w:r>
+              <w:rPr>
+                <w:rFonts w:ascii="Times" w:eastAsia="Times" w:hAnsi="Times" w:cs="Times"/>
+                <w:b/>
+                <w:sz w:val="22"/>
+                <w:lang w:val="ru-RU"/>
+              </w:rPr>
+              <w:t>имени Н.Э. Баумана</w:t>
+            </w:r>
+          </w:p>
+          <w:p>
+            <w:pPr>
+              <w:jc w:val="center"/>
+              <w:rPr>
+                <w:rFonts w:ascii="Times" w:eastAsia="Times" w:hAnsi="Times" w:cs="Times"/>
+                <w:b/>
+                <w:sz w:val="22"/>
+                <w:lang w:val="ru-RU"/>
+              </w:rPr>
+            </w:pPr>
+            <w:r>
+              <w:rPr>
+                <w:rFonts w:ascii="Times" w:eastAsia="Times" w:hAnsi="Times" w:cs="Times"/>
+                <w:b/>
+                <w:sz w:val="22"/>
+                <w:lang w:val="ru-RU"/>
+              </w:rPr>
+              <w:t>(национальный исследовательский университет)»</w:t>
+            </w:r>
+          </w:p>
+          <w:p>
+            <w:pPr>
+              <w:jc w:val="center"/>
+              <w:rPr>
+                <w:rFonts w:eastAsia="Times New Roman" w:cs="Times New Roman"/>
+                <w:b/>
+                <w:sz w:val="20"/>
+                <w:szCs w:val="20"/>
+              </w:rPr>
+            </w:pPr>
+            <w:r>
+              <w:rPr>
+                <w:rFonts w:ascii="Times" w:eastAsia="Times" w:hAnsi="Times" w:cs="Times"/>
+                <w:b/>
+                <w:sz w:val="22"/>
+                <w:lang w:val="ru-RU"/>
+              </w:rPr>
+              <w:t xml:space="preserve">(МГТУ им. </w:t>
+            </w:r>
+            <w:r>
+              <w:rPr>
+                <w:rFonts w:ascii="Times" w:eastAsia="Times" w:hAnsi="Times" w:cs="Times"/>
+                <w:b/>
+                <w:sz w:val="22"/>
+              </w:rPr>
+              <w:t xml:space="preserve">Н.Э. </w:t>
+            </w:r>
+            <w:proofErr w:type="spellStart"/>
+            <w:r>
+              <w:rPr>
+                <w:rFonts w:ascii="Times" w:eastAsia="Times" w:hAnsi="Times" w:cs="Times"/>
+                <w:b/>
+                <w:sz w:val="22"/>
+              </w:rPr>
+              <w:t>Баумана</w:t>
+            </w:r>
+            <w:proofErr w:type="spellEnd"/>
+            <w:r>
+              <w:rPr>
+                <w:rFonts w:ascii="Times" w:eastAsia="Times" w:hAnsi="Times" w:cs="Times"/>
+                <w:b/>
+                <w:sz w:val="22"/>
+              </w:rPr>
+              <w:t>)</w:t>
+            </w:r>
+          </w:p>
+        </w:tc>
+      </w:tr>
+    </w:tbl>
+    <w:p>
+      <w:pPr>
+        <w:pBdr>
+          <w:bottom w:val="single" w:sz="24" w:space="1" w:color="000000"/>
+        </w:pBdr>
+        <w:jc w:val="center"/>
+        <w:rPr>
+          <w:rFonts w:eastAsia="Times New Roman" w:cs="Times New Roman"/>
+          <w:sz w:val="12"/>
+          <w:szCs w:val="12"/>
+        </w:rPr>
+      </w:pPr>
+    </w:p>
+    <w:p>
+      <w:pPr>
+        <w:ind w:left="360"/>
+        <w:jc w:val="center"/>
+        <w:rPr>
+          <w:rFonts w:eastAsia="Times New Roman" w:cs="Times New Roman"/>
+          <w:szCs w:val="28"/>
+        </w:rPr>
+      </w:pPr>
+    </w:p>
+    <w:tbl>
+      <w:tblPr>
+        <w:tblStyle w:val="aa"/>
+        <w:tblW w:w="0" w:type="auto"/>
+        <w:tblLook w:val="04A0" w:firstRow="1" w:lastRow="0" w:firstColumn="1" w:lastColumn="0" w:noHBand="0" w:noVBand="1"/>
+      </w:tblPr>
+      <w:tblGrid>
+        <w:gridCol w:w="1696"/>
+        <w:gridCol w:w="8266"/>
+      </w:tblGrid>
+      <w:tr>
+        <w:tc>
+          <w:tcPr>
+            <w:tcW w:w="1696" w:type="dxa"/>
+            <w:tcBorders>
+              <w:top w:val="nil"/>
+              <w:left w:val="nil"/>
+              <w:bottom w:val="nil"/>
+              <w:right w:val="nil"/>
+            </w:tcBorders>
+          </w:tcPr>
+          <w:p>
+            <w:pPr>
+              <w:rPr>
+                <w:rFonts w:eastAsia="Times New Roman" w:cs="Times New Roman"/>
+                <w:sz w:val="20"/>
+                <w:szCs w:val="20"/>
+                <w:lang w:val="ru-RU"/>
+              </w:rPr>
+            </w:pPr>
+            <w:r>
+              <w:rPr>
+                <w:rFonts w:eastAsia="Times New Roman" w:cs="Times New Roman"/>
+                <w:sz w:val="20"/>
+                <w:szCs w:val="20"/>
+                <w:lang w:val="ru-RU"/>
+              </w:rPr>
+              <w:t>ФАКУЛЬТЕТ</w:t>
+            </w:r>
+          </w:p>
+        </w:tc>
+        <w:tc>
+          <w:tcPr>
+            <w:tcW w:w="8266" w:type="dxa"/>
+            <w:tcBorders>
+              <w:top w:val="nil"/>
+              <w:left w:val="nil"/>
+              <w:bottom w:val="single" w:sz="4" w:space="0" w:color="auto"/>
+              <w:right w:val="nil"/>
+            </w:tcBorders>
+          </w:tcPr>
+          <w:p>
+            <w:pPr>
+              <w:rPr>
+                <w:rFonts w:eastAsia="Times New Roman" w:cs="Times New Roman"/>
+                <w:sz w:val="20"/>
+                <w:szCs w:val="20"/>
+                <w:lang w:val="ru-RU"/>
+              </w:rPr>
+            </w:pPr>
+            <w:r>
+              <w:rPr>
+                <w:rFonts w:eastAsia="Times New Roman" w:cs="Times New Roman"/>
+                <w:sz w:val="20"/>
+                <w:szCs w:val="20"/>
+                <w:lang w:val="ru-RU"/>
+              </w:rPr>
+              <w:t>«ИНФОРМАТИКА И СИСТЕМЫ УПРАВЛЕНИЯ»</w:t>
+            </w:r>
+          </w:p>
+        </w:tc>
+      </w:tr>
+      <w:tr>
+        <w:tc>
+          <w:tcPr>
+            <w:tcW w:w="1696" w:type="dxa"/>
+            <w:tcBorders>
+              <w:top w:val="nil"/>
+              <w:left w:val="nil"/>
+              <w:bottom w:val="nil"/>
+              <w:right w:val="nil"/>
+            </w:tcBorders>
+          </w:tcPr>
+          <w:p>
+            <w:pPr>
+              <w:rPr>
+                <w:rFonts w:eastAsia="Times New Roman" w:cs="Times New Roman"/>
+                <w:sz w:val="20"/>
+                <w:szCs w:val="20"/>
+                <w:lang w:val="ru-RU"/>
+              </w:rPr>
+            </w:pPr>
+            <w:r>
+              <w:rPr>
+                <w:rFonts w:eastAsia="Times New Roman" w:cs="Times New Roman"/>
+                <w:sz w:val="20"/>
+                <w:szCs w:val="20"/>
+                <w:lang w:val="ru-RU"/>
+              </w:rPr>
+              <w:t>КАФЕДРА</w:t>
+            </w:r>
+          </w:p>
+        </w:tc>
+        <w:tc>
+          <w:tcPr>
+            <w:tcW w:w="8266" w:type="dxa"/>
+            <w:tcBorders>
+              <w:top w:val="single" w:sz="4" w:space="0" w:color="auto"/>
+              <w:left w:val="nil"/>
+              <w:bottom w:val="single" w:sz="4" w:space="0" w:color="auto"/>
+              <w:right w:val="nil"/>
+            </w:tcBorders>
+          </w:tcPr>
+          <w:p>
+            <w:pPr>
+              <w:rPr>
+                <w:rFonts w:eastAsia="Times New Roman" w:cs="Times New Roman"/>
+                <w:sz w:val="20"/>
+                <w:szCs w:val="20"/>
+                <w:lang w:val="ru-RU"/>
+              </w:rPr>
+            </w:pPr>
+            <w:r>
+              <w:rPr>
+                <w:rFonts w:eastAsia="Times New Roman" w:cs="Times New Roman"/>
+                <w:sz w:val="20"/>
+                <w:szCs w:val="20"/>
+                <w:lang w:val="ru-RU"/>
+              </w:rPr>
+              <w:t>«ПРОГРАММНОЕ ОБЕСПЕЧЕНИЕ ЭВМ И ИНФОРМАЦИОННЫЕ ТЕХНОЛОГИИ»</w:t>
+            </w:r>
+          </w:p>
+        </w:tc>
+      </w:tr>
+    </w:tbl>
+    <w:p>
+      <w:pPr>
+        <w:rPr>
+          <w:rFonts w:eastAsia="Times New Roman" w:cs="Times New Roman"/>
+          <w:sz w:val="24"/>
+          <w:szCs w:val="24"/>
+          <w:lang w:val="ru-RU"/>
+        </w:rPr>
+      </w:pPr>
+    </w:p>
+    <w:p>
+      <w:pPr>
+        <w:jc w:val="center"/>
+        <w:rPr>
+          <w:rFonts w:eastAsia="Times New Roman" w:cs="Times New Roman"/>
+          <w:szCs w:val="28"/>
+          <w:lang w:val="ru-RU"/>
+        </w:rPr>
+      </w:pPr>
+    </w:p>
+    <w:p>
+      <w:pPr>
+        <w:jc w:val="center"/>
+        <w:rPr>
+          <w:rFonts w:eastAsia="Times New Roman" w:cs="Times New Roman"/>
+          <w:szCs w:val="28"/>
+          <w:lang w:val="ru-RU"/>
+        </w:rPr>
+      </w:pPr>
+    </w:p>
+    <w:p>
+      <w:pPr>
+        <w:jc w:val="center"/>
+        <w:rPr>
+          <w:rFonts w:eastAsia="Times New Roman" w:cs="Times New Roman"/>
+          <w:szCs w:val="28"/>
+          <w:lang w:val="ru-RU"/>
+        </w:rPr>
+      </w:pPr>
+    </w:p>
+    <w:p>
+      <w:pPr>
+        <w:jc w:val="center"/>
+        <w:rPr>
+          <w:rFonts w:eastAsia="Times New Roman" w:cs="Times New Roman"/>
+          <w:szCs w:val="28"/>
+          <w:lang w:val="ru-RU"/>
+        </w:rPr>
+      </w:pPr>
+    </w:p>
+    <w:p>
+      <w:pPr>
+        <w:jc w:val="center"/>
+        <w:rPr>
+          <w:rFonts w:eastAsia="Times New Roman" w:cs="Times New Roman"/>
+          <w:szCs w:val="28"/>
+          <w:lang w:val="ru-RU"/>
+        </w:rPr>
+      </w:pPr>
+    </w:p>
+    <w:p>
+      <w:pPr>
+        <w:jc w:val="center"/>
+        <w:rPr>
+          <w:rFonts w:eastAsia="Times New Roman" w:cs="Times New Roman"/>
+          <w:b/>
+          <w:sz w:val="36"/>
+          <w:szCs w:val="36"/>
+          <w:lang w:val="ru-RU"/>
+        </w:rPr>
+      </w:pPr>
+      <w:r>
+        <w:rPr>
+          <w:rFonts w:eastAsia="Times New Roman" w:cs="Times New Roman"/>
+          <w:b/>
+          <w:sz w:val="36"/>
+          <w:szCs w:val="36"/>
+          <w:lang w:val="ru-RU"/>
+        </w:rPr>
+        <w:t>ОТЧЕТ</w:t>
+      </w:r>
+    </w:p>
+    <w:p>
+      <w:pPr>
+        <w:jc w:val="center"/>
+        <w:rPr>
+          <w:rFonts w:eastAsia="Times New Roman" w:cs="Times New Roman"/>
+          <w:b/>
+          <w:i/>
+          <w:iCs/>
+          <w:sz w:val="36"/>
+          <w:szCs w:val="36"/>
+          <w:lang w:val="ru-RU"/>
+        </w:rPr>
+      </w:pPr>
+      <w:r>
+        <w:rPr>
+          <w:rFonts w:eastAsia="Times New Roman" w:cs="Times New Roman"/>
+          <w:b/>
+          <w:i/>
+          <w:iCs/>
+          <w:sz w:val="36"/>
+          <w:szCs w:val="36"/>
+          <w:lang w:val="ru-RU"/>
+        </w:rPr>
+        <w:t>по лабораторной работе №</w:t>
+      </w:r>
+      <w:r>
+        <w:rPr>
+          <w:rFonts w:eastAsia="Times New Roman" w:cs="Times New Roman"/>
+          <w:b/>
+          <w:i/>
+          <w:iCs/>
+          <w:sz w:val="36"/>
+          <w:szCs w:val="36"/>
+          <w:lang w:val="ru-RU"/>
+        </w:rPr>
+        <w:t>3</w:t>
+      </w:r>
+    </w:p>
+    <w:p>
+      <w:pPr>
+        <w:jc w:val="center"/>
+        <w:rPr>
+          <w:rFonts w:eastAsia="Times New Roman" w:cs="Times New Roman"/>
+          <w:b/>
+          <w:i/>
+          <w:iCs/>
+          <w:sz w:val="36"/>
+          <w:szCs w:val="36"/>
+          <w:lang w:val="ru-RU"/>
+        </w:rPr>
+      </w:pPr>
+      <w:r>
+        <w:rPr>
+          <w:rFonts w:eastAsia="Times New Roman" w:cs="Times New Roman"/>
+          <w:b/>
+          <w:i/>
+          <w:iCs/>
+          <w:sz w:val="36"/>
+          <w:szCs w:val="36"/>
+          <w:lang w:val="ru-RU"/>
+        </w:rPr>
+        <w:t>на тему:</w:t>
+      </w:r>
+    </w:p>
+    <w:p>
+      <w:pPr>
+        <w:jc w:val="center"/>
+        <w:rPr>
+          <w:rFonts w:eastAsia="Times New Roman" w:cs="Times New Roman"/>
+          <w:b/>
+          <w:i/>
+          <w:iCs/>
+          <w:sz w:val="36"/>
+          <w:szCs w:val="36"/>
+          <w:lang w:val="ru-RU"/>
+        </w:rPr>
+      </w:pPr>
+      <w:r>
+        <w:rPr>
+          <w:rFonts w:eastAsia="Times New Roman" w:cs="Times New Roman"/>
+          <w:b/>
+          <w:i/>
+          <w:iCs/>
+          <w:sz w:val="36"/>
+          <w:szCs w:val="36"/>
+          <w:lang w:val="ru-RU"/>
+        </w:rPr>
+        <w:t xml:space="preserve"> </w:t>
+      </w:r>
+    </w:p>
+    <w:p>
+      <w:pPr>
+        <w:jc w:val="center"/>
+        <w:rPr>
+          <w:rFonts w:eastAsia="Times New Roman" w:cs="Times New Roman"/>
+          <w:b/>
+          <w:i/>
+          <w:iCs/>
+          <w:sz w:val="36"/>
+          <w:szCs w:val="36"/>
+          <w:lang w:val="ru-RU"/>
+        </w:rPr>
+      </w:pPr>
+      <w:r>
+        <w:rPr>
+          <w:rFonts w:eastAsia="Times New Roman" w:cs="Times New Roman"/>
+          <w:b/>
+          <w:i/>
+          <w:iCs/>
+          <w:sz w:val="36"/>
+          <w:szCs w:val="36"/>
+          <w:lang w:val="ru-RU"/>
+        </w:rPr>
+        <w:t>«</w:t>
+      </w:r>
+      <w:r>
+        <w:rPr>
+          <w:rFonts w:eastAsia="Times New Roman" w:cs="Times New Roman"/>
+          <w:b/>
+          <w:i/>
+          <w:iCs/>
+          <w:sz w:val="36"/>
+          <w:szCs w:val="36"/>
+          <w:lang w:val="ru-RU"/>
+        </w:rPr>
+        <w:t>«Оптимизация параметров проекта. Выравнивание загрузки ресурсов. Учет периодических задач. Минимизация</w:t>
+      </w:r>
+      <w:r>
+        <w:rPr>
+          <w:rFonts w:eastAsia="Times New Roman" w:cs="Times New Roman"/>
+          <w:b/>
+          <w:i/>
+          <w:iCs/>
+          <w:sz w:val="36"/>
+          <w:szCs w:val="36"/>
+          <w:lang w:val="en-US"/>
+        </w:rPr>
+        <w:t xml:space="preserve"> </w:t>
+      </w:r>
+      <w:r>
+        <w:rPr>
+          <w:rFonts w:eastAsia="Times New Roman" w:cs="Times New Roman"/>
+          <w:b/>
+          <w:i/>
+          <w:iCs/>
+          <w:sz w:val="36"/>
+          <w:szCs w:val="36"/>
+          <w:lang w:val="ru-RU"/>
+        </w:rPr>
+        <w:t>критического пути</w:t>
+      </w:r>
+      <w:r>
+        <w:rPr>
+          <w:rFonts w:eastAsia="Times New Roman" w:cs="Times New Roman"/>
+          <w:b/>
+          <w:i/>
+          <w:iCs/>
+          <w:sz w:val="36"/>
+          <w:szCs w:val="36"/>
+          <w:lang w:val="ru-RU"/>
+        </w:rPr>
+        <w:t>»</w:t>
+      </w:r>
+    </w:p>
+    <w:p>
+      <w:pPr>
+        <w:jc w:val="center"/>
+        <w:rPr>
+          <w:rFonts w:eastAsia="Times New Roman" w:cs="Times New Roman"/>
+          <w:b/>
+          <w:sz w:val="36"/>
+          <w:szCs w:val="36"/>
+          <w:lang w:val="ru-RU"/>
+        </w:rPr>
+      </w:pPr>
+    </w:p>
+    <w:p>
+      <w:pPr>
+        <w:jc w:val="center"/>
+        <w:rPr>
+          <w:rFonts w:eastAsia="Times New Roman" w:cs="Times New Roman"/>
+          <w:szCs w:val="28"/>
+          <w:lang w:val="ru-RU"/>
+        </w:rPr>
+      </w:pPr>
+    </w:p>
+    <w:p>
+      <w:pPr>
+        <w:rPr>
+          <w:rFonts w:eastAsia="Times New Roman" w:cs="Times New Roman"/>
+          <w:sz w:val="20"/>
+          <w:szCs w:val="20"/>
+          <w:lang w:val="ru-RU"/>
+        </w:rPr>
+      </w:pPr>
+      <w:r>
+        <w:rPr>
+          <w:rFonts w:eastAsia="Times New Roman" w:cs="Times New Roman"/>
+          <w:szCs w:val="28"/>
+          <w:lang w:val="ru-RU"/>
+        </w:rPr>
+        <w:t xml:space="preserve"> </w:t>
+      </w:r>
+    </w:p>
+    <w:p>
+      <w:pPr>
+        <w:jc w:val="center"/>
+        <w:rPr>
+          <w:rFonts w:eastAsia="Times New Roman" w:cs="Times New Roman"/>
+          <w:szCs w:val="28"/>
+          <w:lang w:val="ru-RU"/>
+        </w:rPr>
+      </w:pPr>
+    </w:p>
+    <w:p>
+      <w:pPr>
+        <w:jc w:val="center"/>
+        <w:rPr>
+          <w:rFonts w:eastAsia="Times New Roman" w:cs="Times New Roman"/>
+          <w:szCs w:val="28"/>
+          <w:lang w:val="ru-RU"/>
+        </w:rPr>
+      </w:pPr>
+    </w:p>
+    <w:p>
+      <w:pPr>
+        <w:jc w:val="center"/>
+        <w:rPr>
+          <w:rFonts w:eastAsia="Times New Roman" w:cs="Times New Roman"/>
+          <w:szCs w:val="28"/>
+          <w:lang w:val="ru-RU"/>
+        </w:rPr>
+      </w:pPr>
+    </w:p>
+    <w:p>
+      <w:pPr>
+        <w:jc w:val="center"/>
+        <w:rPr>
+          <w:rFonts w:eastAsia="Times New Roman" w:cs="Times New Roman"/>
+          <w:szCs w:val="28"/>
+          <w:lang w:val="ru-RU"/>
+        </w:rPr>
+      </w:pPr>
+    </w:p>
+    <w:p>
+      <w:pPr>
+        <w:jc w:val="center"/>
+        <w:rPr>
+          <w:rFonts w:eastAsia="Times New Roman" w:cs="Times New Roman"/>
+          <w:szCs w:val="28"/>
+          <w:lang w:val="ru-RU"/>
+        </w:rPr>
+      </w:pPr>
+    </w:p>
+    <w:tbl>
+      <w:tblPr>
+        <w:tblStyle w:val="aa"/>
+        <w:tblW w:w="0" w:type="auto"/>
+        <w:tblLook w:val="04A0" w:firstRow="1" w:lastRow="0" w:firstColumn="1" w:lastColumn="0" w:noHBand="0" w:noVBand="1"/>
+      </w:tblPr>
+      <w:tblGrid>
+        <w:gridCol w:w="2165"/>
+        <w:gridCol w:w="1379"/>
+        <w:gridCol w:w="567"/>
+        <w:gridCol w:w="2268"/>
+        <w:gridCol w:w="567"/>
+        <w:gridCol w:w="3026"/>
+      </w:tblGrid>
+      <w:tr>
+        <w:tc>
+          <w:tcPr>
+            <w:tcW w:w="2165" w:type="dxa"/>
+            <w:tcBorders>
+              <w:top w:val="nil"/>
+              <w:left w:val="nil"/>
+              <w:bottom w:val="nil"/>
+              <w:right w:val="nil"/>
+            </w:tcBorders>
+          </w:tcPr>
+          <w:p>
+            <w:pPr>
+              <w:jc w:val="left"/>
+              <w:rPr>
+                <w:rFonts w:eastAsia="Times New Roman" w:cs="Times New Roman"/>
+                <w:szCs w:val="28"/>
+                <w:lang w:val="ru-RU"/>
+              </w:rPr>
+            </w:pPr>
+            <w:r>
+              <w:rPr>
+                <w:rFonts w:eastAsia="Times New Roman" w:cs="Times New Roman"/>
+                <w:szCs w:val="28"/>
+                <w:lang w:val="ru-RU"/>
+              </w:rPr>
+              <w:t>Студент</w:t>
+            </w:r>
+          </w:p>
+        </w:tc>
+        <w:tc>
+          <w:tcPr>
+            <w:tcW w:w="1379" w:type="dxa"/>
+            <w:tcBorders>
+              <w:top w:val="nil"/>
+              <w:left w:val="nil"/>
+              <w:bottom w:val="single" w:sz="4" w:space="0" w:color="auto"/>
+              <w:right w:val="nil"/>
+            </w:tcBorders>
+          </w:tcPr>
+          <w:p>
+            <w:pPr>
+              <w:jc w:val="center"/>
+              <w:rPr>
+                <w:rFonts w:eastAsia="Times New Roman" w:cs="Times New Roman"/>
+                <w:szCs w:val="28"/>
+                <w:lang w:val="ru-RU"/>
+              </w:rPr>
+            </w:pPr>
+            <w:r>
+              <w:rPr>
+                <w:rFonts w:eastAsia="Times New Roman" w:cs="Times New Roman"/>
+                <w:szCs w:val="28"/>
+                <w:lang w:val="ru-RU"/>
+              </w:rPr>
+              <w:t>ИУ7-83Б</w:t>
+            </w:r>
+          </w:p>
+        </w:tc>
+        <w:tc>
+          <w:tcPr>
+            <w:tcW w:w="567" w:type="dxa"/>
+            <w:tcBorders>
+              <w:top w:val="nil"/>
+              <w:left w:val="nil"/>
+              <w:bottom w:val="nil"/>
+              <w:right w:val="nil"/>
+            </w:tcBorders>
+          </w:tcPr>
+          <w:p>
+            <w:pPr>
+              <w:jc w:val="center"/>
+              <w:rPr>
+                <w:rFonts w:eastAsia="Times New Roman" w:cs="Times New Roman"/>
+                <w:szCs w:val="28"/>
+                <w:lang w:val="ru-RU"/>
+              </w:rPr>
+            </w:pPr>
+          </w:p>
+        </w:tc>
+        <w:tc>
+          <w:tcPr>
+            <w:tcW w:w="2268" w:type="dxa"/>
+            <w:tcBorders>
+              <w:top w:val="nil"/>
+              <w:left w:val="nil"/>
+              <w:bottom w:val="single" w:sz="4" w:space="0" w:color="auto"/>
+              <w:right w:val="nil"/>
+            </w:tcBorders>
+          </w:tcPr>
+          <w:p>
+            <w:pPr>
+              <w:jc w:val="center"/>
+              <w:rPr>
+                <w:rFonts w:eastAsia="Times New Roman" w:cs="Times New Roman"/>
+                <w:szCs w:val="28"/>
+                <w:lang w:val="ru-RU"/>
+              </w:rPr>
+            </w:pPr>
+          </w:p>
+        </w:tc>
+        <w:tc>
+          <w:tcPr>
+            <w:tcW w:w="567" w:type="dxa"/>
+            <w:tcBorders>
+              <w:top w:val="nil"/>
+              <w:left w:val="nil"/>
+              <w:bottom w:val="nil"/>
+              <w:right w:val="nil"/>
+            </w:tcBorders>
+          </w:tcPr>
+          <w:p>
+            <w:pPr>
+              <w:jc w:val="center"/>
+              <w:rPr>
+                <w:rFonts w:eastAsia="Times New Roman" w:cs="Times New Roman"/>
+                <w:szCs w:val="28"/>
+                <w:lang w:val="ru-RU"/>
+              </w:rPr>
+            </w:pPr>
+          </w:p>
+        </w:tc>
+        <w:tc>
+          <w:tcPr>
+            <w:tcW w:w="3026" w:type="dxa"/>
+            <w:tcBorders>
+              <w:top w:val="nil"/>
+              <w:left w:val="nil"/>
+              <w:bottom w:val="single" w:sz="4" w:space="0" w:color="auto"/>
+              <w:right w:val="nil"/>
+            </w:tcBorders>
+          </w:tcPr>
+          <w:p>
+            <w:pPr>
+              <w:jc w:val="center"/>
+              <w:rPr>
+                <w:rFonts w:eastAsia="Times New Roman" w:cs="Times New Roman"/>
+                <w:szCs w:val="28"/>
+                <w:lang w:val="ru-RU"/>
+              </w:rPr>
+            </w:pPr>
+            <w:r>
+              <w:rPr>
+                <w:rFonts w:eastAsia="Times New Roman" w:cs="Times New Roman"/>
+                <w:szCs w:val="28"/>
+                <w:lang w:val="ru-RU"/>
+              </w:rPr>
+              <w:t>В. П. Авдейкина</w:t>
+            </w:r>
+          </w:p>
+        </w:tc>
+      </w:tr>
+      <w:tr>
+        <w:trPr>
+          <w:trHeight w:val="635"/>
+        </w:trPr>
+        <w:tc>
+          <w:tcPr>
+            <w:tcW w:w="2165" w:type="dxa"/>
+            <w:tcBorders>
+              <w:top w:val="nil"/>
+              <w:left w:val="nil"/>
+              <w:bottom w:val="nil"/>
+              <w:right w:val="nil"/>
+            </w:tcBorders>
+          </w:tcPr>
+          <w:p>
+            <w:pPr>
+              <w:jc w:val="center"/>
+              <w:rPr>
+                <w:rFonts w:eastAsia="Times New Roman" w:cs="Times New Roman"/>
+                <w:sz w:val="22"/>
+                <w:lang w:val="ru-RU"/>
+              </w:rPr>
+            </w:pPr>
+          </w:p>
+        </w:tc>
+        <w:tc>
+          <w:tcPr>
+            <w:tcW w:w="1379" w:type="dxa"/>
+            <w:tcBorders>
+              <w:top w:val="single" w:sz="4" w:space="0" w:color="auto"/>
+              <w:left w:val="nil"/>
+              <w:bottom w:val="nil"/>
+              <w:right w:val="nil"/>
+            </w:tcBorders>
+          </w:tcPr>
+          <w:p>
+            <w:pPr>
+              <w:jc w:val="center"/>
+              <w:rPr>
+                <w:rFonts w:eastAsia="Times New Roman" w:cs="Times New Roman"/>
+                <w:sz w:val="22"/>
+                <w:lang w:val="ru-RU"/>
+              </w:rPr>
+            </w:pPr>
+            <w:r>
+              <w:rPr>
+                <w:rFonts w:eastAsia="Times New Roman" w:cs="Times New Roman"/>
+                <w:sz w:val="22"/>
+                <w:lang w:val="ru-RU"/>
+              </w:rPr>
+              <w:t>(группа)</w:t>
+            </w:r>
+          </w:p>
+        </w:tc>
+        <w:tc>
+          <w:tcPr>
+            <w:tcW w:w="567" w:type="dxa"/>
+            <w:tcBorders>
+              <w:top w:val="nil"/>
+              <w:left w:val="nil"/>
+              <w:bottom w:val="nil"/>
+              <w:right w:val="nil"/>
+            </w:tcBorders>
+          </w:tcPr>
+          <w:p>
+            <w:pPr>
+              <w:jc w:val="center"/>
+              <w:rPr>
+                <w:rFonts w:eastAsia="Times New Roman" w:cs="Times New Roman"/>
+                <w:lang w:val="ru-RU"/>
+              </w:rPr>
+            </w:pPr>
+          </w:p>
+        </w:tc>
+        <w:tc>
+          <w:tcPr>
+            <w:tcW w:w="2268" w:type="dxa"/>
+            <w:tcBorders>
+              <w:top w:val="single" w:sz="4" w:space="0" w:color="auto"/>
+              <w:left w:val="nil"/>
+              <w:bottom w:val="nil"/>
+              <w:right w:val="nil"/>
+            </w:tcBorders>
+          </w:tcPr>
+          <w:p>
+            <w:pPr>
+              <w:jc w:val="center"/>
+              <w:rPr>
+                <w:rFonts w:eastAsia="Times New Roman" w:cs="Times New Roman"/>
+                <w:sz w:val="22"/>
+                <w:lang w:val="ru-RU"/>
+              </w:rPr>
+            </w:pPr>
+            <w:r>
+              <w:rPr>
+                <w:rFonts w:eastAsia="Times New Roman" w:cs="Times New Roman"/>
+                <w:sz w:val="22"/>
+                <w:lang w:val="ru-RU"/>
+              </w:rPr>
+              <w:t>(подпись, дата)</w:t>
+            </w:r>
+          </w:p>
+        </w:tc>
+        <w:tc>
+          <w:tcPr>
+            <w:tcW w:w="567" w:type="dxa"/>
+            <w:tcBorders>
+              <w:top w:val="nil"/>
+              <w:left w:val="nil"/>
+              <w:bottom w:val="nil"/>
+              <w:right w:val="nil"/>
+            </w:tcBorders>
+          </w:tcPr>
+          <w:p>
+            <w:pPr>
+              <w:jc w:val="center"/>
+              <w:rPr>
+                <w:rFonts w:eastAsia="Times New Roman" w:cs="Times New Roman"/>
+                <w:lang w:val="ru-RU"/>
+              </w:rPr>
+            </w:pPr>
+          </w:p>
+        </w:tc>
+        <w:tc>
+          <w:tcPr>
+            <w:tcW w:w="3026" w:type="dxa"/>
+            <w:tcBorders>
+              <w:top w:val="single" w:sz="4" w:space="0" w:color="auto"/>
+              <w:left w:val="nil"/>
+              <w:bottom w:val="nil"/>
+              <w:right w:val="nil"/>
+            </w:tcBorders>
+          </w:tcPr>
+          <w:p>
+            <w:pPr>
+              <w:jc w:val="center"/>
+              <w:rPr>
+                <w:rFonts w:eastAsia="Times New Roman" w:cs="Times New Roman"/>
+                <w:sz w:val="22"/>
+                <w:lang w:val="ru-RU"/>
+              </w:rPr>
+            </w:pPr>
+            <w:r>
+              <w:rPr>
+                <w:rFonts w:eastAsia="Times New Roman" w:cs="Times New Roman"/>
+                <w:sz w:val="22"/>
+                <w:lang w:val="ru-RU"/>
+              </w:rPr>
+              <w:t>(И. О. Фамилия)</w:t>
+            </w:r>
+          </w:p>
+        </w:tc>
+      </w:tr>
+      <w:tr>
+        <w:tc>
+          <w:tcPr>
+            <w:tcW w:w="2165" w:type="dxa"/>
+            <w:tcBorders>
+              <w:top w:val="nil"/>
+              <w:left w:val="nil"/>
+              <w:bottom w:val="nil"/>
+              <w:right w:val="nil"/>
+            </w:tcBorders>
+          </w:tcPr>
+          <w:p>
+            <w:pPr>
+              <w:jc w:val="left"/>
+              <w:rPr>
+                <w:rFonts w:eastAsia="Times New Roman" w:cs="Times New Roman"/>
+                <w:szCs w:val="28"/>
+                <w:lang w:val="ru-RU"/>
+              </w:rPr>
+            </w:pPr>
+            <w:r>
+              <w:rPr>
+                <w:rFonts w:eastAsia="Times New Roman" w:cs="Times New Roman"/>
+                <w:szCs w:val="28"/>
+                <w:lang w:val="ru-RU"/>
+              </w:rPr>
+              <w:t>Преподаватель</w:t>
+            </w:r>
+          </w:p>
+        </w:tc>
+        <w:tc>
+          <w:tcPr>
+            <w:tcW w:w="1379" w:type="dxa"/>
+            <w:tcBorders>
+              <w:top w:val="nil"/>
+              <w:left w:val="nil"/>
+              <w:bottom w:val="nil"/>
+              <w:right w:val="nil"/>
+            </w:tcBorders>
+          </w:tcPr>
+          <w:p>
+            <w:pPr>
+              <w:jc w:val="center"/>
+              <w:rPr>
+                <w:rFonts w:eastAsia="Times New Roman" w:cs="Times New Roman"/>
+                <w:szCs w:val="28"/>
+                <w:lang w:val="ru-RU"/>
+              </w:rPr>
+            </w:pPr>
+          </w:p>
+        </w:tc>
+        <w:tc>
+          <w:tcPr>
+            <w:tcW w:w="567" w:type="dxa"/>
+            <w:tcBorders>
+              <w:top w:val="nil"/>
+              <w:left w:val="nil"/>
+              <w:bottom w:val="nil"/>
+              <w:right w:val="nil"/>
+            </w:tcBorders>
+          </w:tcPr>
+          <w:p>
+            <w:pPr>
+              <w:jc w:val="center"/>
+              <w:rPr>
+                <w:rFonts w:eastAsia="Times New Roman" w:cs="Times New Roman"/>
+                <w:szCs w:val="28"/>
+                <w:lang w:val="ru-RU"/>
+              </w:rPr>
+            </w:pPr>
+          </w:p>
+        </w:tc>
+        <w:tc>
+          <w:tcPr>
+            <w:tcW w:w="2268" w:type="dxa"/>
+            <w:tcBorders>
+              <w:top w:val="nil"/>
+              <w:left w:val="nil"/>
+              <w:bottom w:val="single" w:sz="4" w:space="0" w:color="auto"/>
+              <w:right w:val="nil"/>
+            </w:tcBorders>
+          </w:tcPr>
+          <w:p>
+            <w:pPr>
+              <w:jc w:val="center"/>
+              <w:rPr>
+                <w:rFonts w:eastAsia="Times New Roman" w:cs="Times New Roman"/>
+                <w:szCs w:val="28"/>
+                <w:lang w:val="ru-RU"/>
+              </w:rPr>
+            </w:pPr>
+          </w:p>
+        </w:tc>
+        <w:tc>
+          <w:tcPr>
+            <w:tcW w:w="567" w:type="dxa"/>
+            <w:tcBorders>
+              <w:top w:val="nil"/>
+              <w:left w:val="nil"/>
+              <w:bottom w:val="nil"/>
+              <w:right w:val="nil"/>
+            </w:tcBorders>
+          </w:tcPr>
+          <w:p>
+            <w:pPr>
+              <w:jc w:val="center"/>
+              <w:rPr>
+                <w:rFonts w:eastAsia="Times New Roman" w:cs="Times New Roman"/>
+                <w:szCs w:val="28"/>
+                <w:lang w:val="ru-RU"/>
+              </w:rPr>
+            </w:pPr>
+          </w:p>
+        </w:tc>
+        <w:tc>
+          <w:tcPr>
+            <w:tcW w:w="3026" w:type="dxa"/>
+            <w:tcBorders>
+              <w:top w:val="nil"/>
+              <w:left w:val="nil"/>
+              <w:bottom w:val="single" w:sz="4" w:space="0" w:color="auto"/>
+              <w:right w:val="nil"/>
+            </w:tcBorders>
+          </w:tcPr>
+          <w:p>
+            <w:pPr>
+              <w:jc w:val="center"/>
+              <w:rPr>
+                <w:rFonts w:eastAsia="Times New Roman" w:cs="Times New Roman"/>
+                <w:szCs w:val="28"/>
+                <w:lang w:val="ru-RU"/>
+              </w:rPr>
+            </w:pPr>
+            <w:r>
+              <w:rPr>
+                <w:rFonts w:eastAsia="Times New Roman" w:cs="Times New Roman"/>
+                <w:szCs w:val="28"/>
+                <w:lang w:val="ru-RU"/>
+              </w:rPr>
+              <w:t>М. Ю. Барышникова</w:t>
+            </w:r>
+          </w:p>
+        </w:tc>
+      </w:tr>
+      <w:tr>
+        <w:trPr>
+          <w:trHeight w:val="629"/>
+        </w:trPr>
+        <w:tc>
+          <w:tcPr>
+            <w:tcW w:w="2165" w:type="dxa"/>
+            <w:tcBorders>
+              <w:top w:val="nil"/>
+              <w:left w:val="nil"/>
+              <w:bottom w:val="nil"/>
+              <w:right w:val="nil"/>
+            </w:tcBorders>
+          </w:tcPr>
+          <w:p>
+            <w:pPr>
+              <w:jc w:val="center"/>
+              <w:rPr>
+                <w:rFonts w:eastAsia="Times New Roman" w:cs="Times New Roman"/>
+                <w:sz w:val="22"/>
+                <w:lang w:val="ru-RU"/>
+              </w:rPr>
+            </w:pPr>
+          </w:p>
+        </w:tc>
+        <w:tc>
+          <w:tcPr>
+            <w:tcW w:w="1379" w:type="dxa"/>
+            <w:tcBorders>
+              <w:top w:val="nil"/>
+              <w:left w:val="nil"/>
+              <w:bottom w:val="nil"/>
+              <w:right w:val="nil"/>
+            </w:tcBorders>
+          </w:tcPr>
+          <w:p>
+            <w:pPr>
+              <w:jc w:val="center"/>
+              <w:rPr>
+                <w:rFonts w:eastAsia="Times New Roman" w:cs="Times New Roman"/>
+                <w:sz w:val="22"/>
+                <w:lang w:val="ru-RU"/>
+              </w:rPr>
+            </w:pPr>
+          </w:p>
+        </w:tc>
+        <w:tc>
+          <w:tcPr>
+            <w:tcW w:w="567" w:type="dxa"/>
+            <w:tcBorders>
+              <w:top w:val="nil"/>
+              <w:left w:val="nil"/>
+              <w:bottom w:val="nil"/>
+              <w:right w:val="nil"/>
+            </w:tcBorders>
+          </w:tcPr>
+          <w:p>
+            <w:pPr>
+              <w:jc w:val="center"/>
+              <w:rPr>
+                <w:rFonts w:eastAsia="Times New Roman" w:cs="Times New Roman"/>
+                <w:lang w:val="ru-RU"/>
+              </w:rPr>
+            </w:pPr>
+          </w:p>
+        </w:tc>
+        <w:tc>
+          <w:tcPr>
+            <w:tcW w:w="2268" w:type="dxa"/>
+            <w:tcBorders>
+              <w:top w:val="single" w:sz="4" w:space="0" w:color="auto"/>
+              <w:left w:val="nil"/>
+              <w:bottom w:val="nil"/>
+              <w:right w:val="nil"/>
+            </w:tcBorders>
+          </w:tcPr>
+          <w:p>
+            <w:pPr>
+              <w:jc w:val="center"/>
+              <w:rPr>
+                <w:rFonts w:eastAsia="Times New Roman" w:cs="Times New Roman"/>
+                <w:sz w:val="22"/>
+                <w:lang w:val="ru-RU"/>
+              </w:rPr>
+            </w:pPr>
+            <w:r>
+              <w:rPr>
+                <w:rFonts w:eastAsia="Times New Roman" w:cs="Times New Roman"/>
+                <w:sz w:val="22"/>
+                <w:lang w:val="ru-RU"/>
+              </w:rPr>
+              <w:t>(подпись, дата)</w:t>
+            </w:r>
+          </w:p>
+        </w:tc>
+        <w:tc>
+          <w:tcPr>
+            <w:tcW w:w="567" w:type="dxa"/>
+            <w:tcBorders>
+              <w:top w:val="nil"/>
+              <w:left w:val="nil"/>
+              <w:bottom w:val="nil"/>
+              <w:right w:val="nil"/>
+            </w:tcBorders>
+          </w:tcPr>
+          <w:p>
+            <w:pPr>
+              <w:jc w:val="center"/>
+              <w:rPr>
+                <w:rFonts w:eastAsia="Times New Roman" w:cs="Times New Roman"/>
+                <w:lang w:val="ru-RU"/>
+              </w:rPr>
+            </w:pPr>
+          </w:p>
+        </w:tc>
+        <w:tc>
+          <w:tcPr>
+            <w:tcW w:w="3026" w:type="dxa"/>
+            <w:tcBorders>
+              <w:top w:val="single" w:sz="4" w:space="0" w:color="auto"/>
+              <w:left w:val="nil"/>
+              <w:bottom w:val="nil"/>
+              <w:right w:val="nil"/>
+            </w:tcBorders>
+          </w:tcPr>
+          <w:p>
+            <w:pPr>
+              <w:jc w:val="center"/>
+              <w:rPr>
+                <w:rFonts w:eastAsia="Times New Roman" w:cs="Times New Roman"/>
+                <w:sz w:val="22"/>
+                <w:lang w:val="ru-RU"/>
+              </w:rPr>
+            </w:pPr>
+            <w:r>
+              <w:rPr>
+                <w:rFonts w:eastAsia="Times New Roman" w:cs="Times New Roman"/>
+                <w:sz w:val="22"/>
+                <w:lang w:val="ru-RU"/>
+              </w:rPr>
+              <w:t>(И. О. Фамилия)</w:t>
+            </w:r>
+          </w:p>
+        </w:tc>
+      </w:tr>
+      <w:tr>
+        <w:tc>
+          <w:tcPr>
+            <w:tcW w:w="2165" w:type="dxa"/>
+            <w:tcBorders>
+              <w:top w:val="nil"/>
+              <w:left w:val="nil"/>
+              <w:bottom w:val="nil"/>
+              <w:right w:val="nil"/>
+            </w:tcBorders>
+          </w:tcPr>
+          <w:p>
+            <w:pPr>
+              <w:jc w:val="left"/>
+              <w:rPr>
+                <w:rFonts w:eastAsia="Times New Roman" w:cs="Times New Roman"/>
+                <w:szCs w:val="28"/>
+                <w:lang w:val="ru-RU"/>
+              </w:rPr>
+            </w:pPr>
+            <w:r>
+              <w:rPr>
+                <w:rFonts w:eastAsia="Times New Roman" w:cs="Times New Roman"/>
+                <w:szCs w:val="28"/>
+                <w:lang w:val="ru-RU"/>
+              </w:rPr>
+              <w:t>Преподаватель</w:t>
+            </w:r>
+          </w:p>
+        </w:tc>
+        <w:tc>
+          <w:tcPr>
+            <w:tcW w:w="1379" w:type="dxa"/>
+            <w:tcBorders>
+              <w:top w:val="nil"/>
+              <w:left w:val="nil"/>
+              <w:bottom w:val="nil"/>
+              <w:right w:val="nil"/>
+            </w:tcBorders>
+          </w:tcPr>
+          <w:p>
+            <w:pPr>
+              <w:jc w:val="center"/>
+              <w:rPr>
+                <w:rFonts w:eastAsia="Times New Roman" w:cs="Times New Roman"/>
+                <w:szCs w:val="28"/>
+                <w:lang w:val="ru-RU"/>
+              </w:rPr>
+            </w:pPr>
+          </w:p>
+        </w:tc>
+        <w:tc>
+          <w:tcPr>
+            <w:tcW w:w="567" w:type="dxa"/>
+            <w:tcBorders>
+              <w:top w:val="nil"/>
+              <w:left w:val="nil"/>
+              <w:bottom w:val="nil"/>
+              <w:right w:val="nil"/>
+            </w:tcBorders>
+          </w:tcPr>
+          <w:p>
+            <w:pPr>
+              <w:jc w:val="center"/>
+              <w:rPr>
+                <w:rFonts w:eastAsia="Times New Roman" w:cs="Times New Roman"/>
+                <w:szCs w:val="28"/>
+                <w:lang w:val="ru-RU"/>
+              </w:rPr>
+            </w:pPr>
+          </w:p>
+        </w:tc>
+        <w:tc>
+          <w:tcPr>
+            <w:tcW w:w="2268" w:type="dxa"/>
+            <w:tcBorders>
+              <w:top w:val="nil"/>
+              <w:left w:val="nil"/>
+              <w:bottom w:val="single" w:sz="4" w:space="0" w:color="auto"/>
+              <w:right w:val="nil"/>
+            </w:tcBorders>
+          </w:tcPr>
+          <w:p>
+            <w:pPr>
+              <w:jc w:val="center"/>
+              <w:rPr>
+                <w:rFonts w:eastAsia="Times New Roman" w:cs="Times New Roman"/>
+                <w:szCs w:val="28"/>
+                <w:lang w:val="ru-RU"/>
+              </w:rPr>
+            </w:pPr>
+          </w:p>
+        </w:tc>
+        <w:tc>
+          <w:tcPr>
+            <w:tcW w:w="567" w:type="dxa"/>
+            <w:tcBorders>
+              <w:top w:val="nil"/>
+              <w:left w:val="nil"/>
+              <w:bottom w:val="nil"/>
+              <w:right w:val="nil"/>
+            </w:tcBorders>
+          </w:tcPr>
+          <w:p>
+            <w:pPr>
+              <w:jc w:val="center"/>
+              <w:rPr>
+                <w:rFonts w:eastAsia="Times New Roman" w:cs="Times New Roman"/>
+                <w:szCs w:val="28"/>
+                <w:lang w:val="ru-RU"/>
+              </w:rPr>
+            </w:pPr>
+          </w:p>
+        </w:tc>
+        <w:tc>
+          <w:tcPr>
+            <w:tcW w:w="3026" w:type="dxa"/>
+            <w:tcBorders>
+              <w:top w:val="nil"/>
+              <w:left w:val="nil"/>
+              <w:bottom w:val="single" w:sz="4" w:space="0" w:color="auto"/>
+              <w:right w:val="nil"/>
+            </w:tcBorders>
+          </w:tcPr>
+          <w:p>
+            <w:pPr>
+              <w:jc w:val="center"/>
+              <w:rPr>
+                <w:rFonts w:eastAsia="Times New Roman" w:cs="Times New Roman"/>
+                <w:szCs w:val="28"/>
+                <w:lang w:val="ru-RU"/>
+              </w:rPr>
+            </w:pPr>
+            <w:r>
+              <w:rPr>
+                <w:rFonts w:eastAsia="Times New Roman" w:cs="Times New Roman"/>
+                <w:szCs w:val="28"/>
+                <w:lang w:val="ru-RU"/>
+              </w:rPr>
+              <w:t>А. В. Силантьева</w:t>
+            </w:r>
+          </w:p>
+        </w:tc>
+      </w:tr>
+      <w:tr>
+        <w:tc>
+          <w:tcPr>
+            <w:tcW w:w="2165" w:type="dxa"/>
+            <w:tcBorders>
+              <w:top w:val="nil"/>
+              <w:left w:val="nil"/>
+              <w:bottom w:val="nil"/>
+              <w:right w:val="nil"/>
+            </w:tcBorders>
+          </w:tcPr>
+          <w:p>
+            <w:pPr>
+              <w:jc w:val="center"/>
+              <w:rPr>
+                <w:rFonts w:eastAsia="Times New Roman" w:cs="Times New Roman"/>
+                <w:sz w:val="22"/>
+                <w:lang w:val="ru-RU"/>
+              </w:rPr>
+            </w:pPr>
+          </w:p>
+        </w:tc>
+        <w:tc>
+          <w:tcPr>
+            <w:tcW w:w="1379" w:type="dxa"/>
+            <w:tcBorders>
+              <w:top w:val="nil"/>
+              <w:left w:val="nil"/>
+              <w:bottom w:val="nil"/>
+              <w:right w:val="nil"/>
+            </w:tcBorders>
+          </w:tcPr>
+          <w:p>
+            <w:pPr>
+              <w:jc w:val="center"/>
+              <w:rPr>
+                <w:rFonts w:eastAsia="Times New Roman" w:cs="Times New Roman"/>
+                <w:sz w:val="22"/>
+                <w:lang w:val="ru-RU"/>
+              </w:rPr>
+            </w:pPr>
+          </w:p>
+        </w:tc>
+        <w:tc>
+          <w:tcPr>
+            <w:tcW w:w="567" w:type="dxa"/>
+            <w:tcBorders>
+              <w:top w:val="nil"/>
+              <w:left w:val="nil"/>
+              <w:bottom w:val="nil"/>
+              <w:right w:val="nil"/>
+            </w:tcBorders>
+          </w:tcPr>
+          <w:p>
+            <w:pPr>
+              <w:jc w:val="center"/>
+              <w:rPr>
+                <w:rFonts w:eastAsia="Times New Roman" w:cs="Times New Roman"/>
+                <w:lang w:val="ru-RU"/>
+              </w:rPr>
+            </w:pPr>
+          </w:p>
+        </w:tc>
+        <w:tc>
+          <w:tcPr>
+            <w:tcW w:w="2268" w:type="dxa"/>
+            <w:tcBorders>
+              <w:top w:val="single" w:sz="4" w:space="0" w:color="auto"/>
+              <w:left w:val="nil"/>
+              <w:bottom w:val="nil"/>
+              <w:right w:val="nil"/>
+            </w:tcBorders>
+          </w:tcPr>
+          <w:p>
+            <w:pPr>
+              <w:jc w:val="center"/>
+              <w:rPr>
+                <w:rFonts w:eastAsia="Times New Roman" w:cs="Times New Roman"/>
+                <w:sz w:val="22"/>
+                <w:lang w:val="ru-RU"/>
+              </w:rPr>
+            </w:pPr>
+            <w:r>
+              <w:rPr>
+                <w:rFonts w:eastAsia="Times New Roman" w:cs="Times New Roman"/>
+                <w:sz w:val="22"/>
+                <w:lang w:val="ru-RU"/>
+              </w:rPr>
+              <w:t>(подпись, дата)</w:t>
+            </w:r>
+          </w:p>
+        </w:tc>
+        <w:tc>
+          <w:tcPr>
+            <w:tcW w:w="567" w:type="dxa"/>
+            <w:tcBorders>
+              <w:top w:val="nil"/>
+              <w:left w:val="nil"/>
+              <w:bottom w:val="nil"/>
+              <w:right w:val="nil"/>
+            </w:tcBorders>
+          </w:tcPr>
+          <w:p>
+            <w:pPr>
+              <w:jc w:val="center"/>
+              <w:rPr>
+                <w:rFonts w:eastAsia="Times New Roman" w:cs="Times New Roman"/>
+                <w:lang w:val="ru-RU"/>
+              </w:rPr>
+            </w:pPr>
+          </w:p>
+        </w:tc>
+        <w:tc>
+          <w:tcPr>
+            <w:tcW w:w="3026" w:type="dxa"/>
+            <w:tcBorders>
+              <w:top w:val="single" w:sz="4" w:space="0" w:color="auto"/>
+              <w:left w:val="nil"/>
+              <w:bottom w:val="nil"/>
+              <w:right w:val="nil"/>
+            </w:tcBorders>
+          </w:tcPr>
+          <w:p>
+            <w:pPr>
+              <w:jc w:val="center"/>
+              <w:rPr>
+                <w:rFonts w:eastAsia="Times New Roman" w:cs="Times New Roman"/>
+                <w:sz w:val="22"/>
+                <w:lang w:val="ru-RU"/>
+              </w:rPr>
+            </w:pPr>
+            <w:r>
+              <w:rPr>
+                <w:rFonts w:eastAsia="Times New Roman" w:cs="Times New Roman"/>
+                <w:sz w:val="22"/>
+                <w:lang w:val="ru-RU"/>
+              </w:rPr>
+              <w:t>(И. О. Фамилия)</w:t>
+            </w:r>
+          </w:p>
+        </w:tc>
+      </w:tr>
+    </w:tbl>
+    <w:p>
+      <w:pPr>
+        <w:pStyle w:val="1"/>
+        <w:numPr>
+          <w:ilvl w:val="0"/>
+          <w:numId w:val="0"/>
+        </w:numPr>
+      </w:pPr>
+      <w:r>
+        <w:lastRenderedPageBreak/>
+        <w:t>Цель работы</w:t>
+      </w:r>
+    </w:p>
+    <w:p>
+      <w:pPr>
+        <w:rPr>
+          <w:lang w:val="ru-RU"/>
+        </w:rPr>
+      </w:pPr>
+      <w:bookmarkStart w:id="15" w:name="_GoBack"/>
+      <w:bookmarkEnd w:id="15"/>
     </w:p>
     <w:sectPr>
       <w:footerReference w:type="default" r:id="rId43"/>
@@ -16420,7 +18099,7 @@
 </file>
 
 <file path=customXml/itemProps1.xml><?xml version="1.0" encoding="utf-8"?>
-<ds:datastoreItem xmlns:ds="http://schemas.openxmlformats.org/officeDocument/2006/customXml" ds:itemID="{20DFBB99-0B75-407C-9D7B-AA7A6317D83C}">
+<ds:datastoreItem xmlns:ds="http://schemas.openxmlformats.org/officeDocument/2006/customXml" ds:itemID="{2B634FD9-4D17-4E45-B2FE-928CE2538E36}">
   <ds:schemaRefs>
     <ds:schemaRef ds:uri="http://schemas.openxmlformats.org/officeDocument/2006/bibliography"/>
   </ds:schemaRefs>

</xml_diff>